<commit_message>
*CE550* Updated to CE543
</commit_message>
<xml_diff>
--- a/tut07/Queries and Answers.docx
+++ b/tut07/Queries and Answers.docx
@@ -288,10 +288,7 @@
       </w:r>
       <w:proofErr w:type="spellEnd"/>
       <w:r>
-        <w:t>) updated course master</w:t>
-      </w:r>
-      <w:r>
-        <w:t xml:space="preserve">. All course </w:t>
+        <w:t xml:space="preserve">) updated course master. All course </w:t>
       </w:r>
       <w:proofErr w:type="gramStart"/>
       <w:r>
@@ -416,32 +413,38 @@
           <w:b/>
         </w:rPr>
         <w:t xml:space="preserve">Q) </w:t>
+      </w:r>
+      <w:r>
+        <w:rPr>
+          <w:b/>
+        </w:rPr>
+        <w:t>Sir, There is an entry with roll no 180ME50 in student info, while in registered sem details we have 1801ME50 . What should we do in this case.</w:t>
+      </w:r>
+    </w:p>
+    <w:p>
+      <w:pPr>
+        <w:pStyle w:val="NoSpacing"/>
+      </w:pPr>
+    </w:p>
+    <w:p>
+      <w:pPr>
+        <w:pStyle w:val="NoSpacing"/>
+      </w:pPr>
+      <w:proofErr w:type="spellStart"/>
+      <w:r>
+        <w:t>Ans</w:t>
+      </w:r>
+      <w:proofErr w:type="spellEnd"/>
+      <w:r>
+        <w:t xml:space="preserve">) All invalid </w:t>
+      </w:r>
+      <w:r>
+        <w:t xml:space="preserve">rolls </w:t>
       </w:r>
       <w:bookmarkStart w:id="1" w:name="_GoBack"/>
       <w:bookmarkEnd w:id="1"/>
       <w:r>
-        <w:rPr>
-          <w:b/>
-        </w:rPr>
-        <w:t>Sir, There is an entry with roll no 180ME50 in student info, while in registered sem details we have 1801ME50 . What should we do in this case.</w:t>
-      </w:r>
-    </w:p>
-    <w:p>
-      <w:pPr>
-        <w:pStyle w:val="NoSpacing"/>
-      </w:pPr>
-    </w:p>
-    <w:p>
-      <w:pPr>
-        <w:pStyle w:val="NoSpacing"/>
-      </w:pPr>
-      <w:proofErr w:type="spellStart"/>
-      <w:r>
-        <w:t>Ans</w:t>
-      </w:r>
-      <w:proofErr w:type="spellEnd"/>
-      <w:r>
-        <w:t>) All invalid mobiles are updated.</w:t>
+        <w:t xml:space="preserve"> are updated.</w:t>
       </w:r>
     </w:p>
     <w:sectPr>

</xml_diff>